<commit_message>
Clarified architecture in team report.
</commit_message>
<xml_diff>
--- a/Звіт.docx
+++ b/Звіт.docx
@@ -4930,7 +4930,7 @@
           <w:rFonts w:ascii="Times New Roman" w:hAnsi="Times New Roman" w:cs="Times New Roman"/>
           <w:sz w:val="28"/>
           <w:szCs w:val="28"/>
-          <w:lang w:val="ru-RU"/>
+          <w:lang w:val="uk-UA"/>
         </w:rPr>
       </w:pPr>
       <w:r>
@@ -4980,7 +4980,16 @@
           <w:szCs w:val="28"/>
           <w:lang w:val="ru-RU"/>
         </w:rPr>
-        <w:t xml:space="preserve"> 3-х </w:t>
+        <w:t xml:space="preserve"> 3-х</w:t>
+      </w:r>
+      <w:r>
+        <w:rPr>
+          <w:rFonts w:ascii="Times New Roman" w:hAnsi="Times New Roman" w:cs="Times New Roman"/>
+          <w:sz w:val="28"/>
+          <w:szCs w:val="28"/>
+          <w:lang w:val="ru-RU"/>
+        </w:rPr>
+        <w:t xml:space="preserve"> </w:t>
       </w:r>
       <w:proofErr w:type="spellStart"/>
       <w:r>
@@ -5020,47 +5029,16 @@
           <w:szCs w:val="28"/>
           <w:lang w:val="ru-RU"/>
         </w:rPr>
-        <w:t>.</w:t>
-      </w:r>
-    </w:p>
-    <w:p>
-      <w:pPr>
-        <w:pStyle w:val="ListParagraph"/>
-        <w:ind w:firstLine="720"/>
-        <w:rPr>
-          <w:rFonts w:ascii="Times New Roman" w:hAnsi="Times New Roman" w:cs="Times New Roman"/>
-          <w:sz w:val="28"/>
-          <w:szCs w:val="28"/>
-          <w:lang w:val="ru-RU"/>
-        </w:rPr>
-      </w:pPr>
-      <w:r>
-        <w:rPr>
-          <w:rFonts w:ascii="Times New Roman" w:hAnsi="Times New Roman" w:cs="Times New Roman"/>
-          <w:sz w:val="28"/>
-          <w:szCs w:val="28"/>
-          <w:lang w:val="uk-UA"/>
-        </w:rPr>
-        <w:t>Ш</w:t>
-      </w:r>
-      <w:r>
-        <w:rPr>
-          <w:rFonts w:ascii="Times New Roman" w:hAnsi="Times New Roman" w:cs="Times New Roman"/>
-          <w:sz w:val="28"/>
-          <w:szCs w:val="28"/>
-          <w:lang w:val="ru-RU"/>
-        </w:rPr>
-        <w:t xml:space="preserve">лях </w:t>
-      </w:r>
-      <w:proofErr w:type="spellStart"/>
-      <w:r>
-        <w:rPr>
-          <w:rFonts w:ascii="Times New Roman" w:hAnsi="Times New Roman" w:cs="Times New Roman"/>
-          <w:sz w:val="28"/>
-          <w:szCs w:val="28"/>
-          <w:lang w:val="ru-RU"/>
-        </w:rPr>
-        <w:t>інформації</w:t>
+        <w:t xml:space="preserve"> (</w:t>
+      </w:r>
+      <w:proofErr w:type="spellStart"/>
+      <w:r>
+        <w:rPr>
+          <w:rFonts w:ascii="Times New Roman" w:hAnsi="Times New Roman" w:cs="Times New Roman"/>
+          <w:sz w:val="28"/>
+          <w:szCs w:val="28"/>
+        </w:rPr>
+        <w:t>NLayer</w:t>
       </w:r>
       <w:proofErr w:type="spellEnd"/>
       <w:r>
@@ -5072,280 +5050,37 @@
         </w:rPr>
         <w:t xml:space="preserve"> </w:t>
       </w:r>
-      <w:proofErr w:type="spellStart"/>
-      <w:r>
-        <w:rPr>
-          <w:rFonts w:ascii="Times New Roman" w:hAnsi="Times New Roman" w:cs="Times New Roman"/>
-          <w:sz w:val="28"/>
-          <w:szCs w:val="28"/>
-          <w:lang w:val="ru-RU"/>
-        </w:rPr>
-        <w:t>від</w:t>
-      </w:r>
-      <w:proofErr w:type="spellEnd"/>
-      <w:r>
-        <w:rPr>
-          <w:rFonts w:ascii="Times New Roman" w:hAnsi="Times New Roman" w:cs="Times New Roman"/>
-          <w:sz w:val="28"/>
-          <w:szCs w:val="28"/>
-          <w:lang w:val="ru-RU"/>
-        </w:rPr>
-        <w:t xml:space="preserve"> </w:t>
-      </w:r>
-      <w:proofErr w:type="spellStart"/>
-      <w:r>
-        <w:rPr>
-          <w:rFonts w:ascii="Times New Roman" w:hAnsi="Times New Roman" w:cs="Times New Roman"/>
-          <w:sz w:val="28"/>
-          <w:szCs w:val="28"/>
-          <w:lang w:val="ru-RU"/>
-        </w:rPr>
-        <w:t>клієнтської</w:t>
-      </w:r>
-      <w:proofErr w:type="spellEnd"/>
-      <w:r>
-        <w:rPr>
-          <w:rFonts w:ascii="Times New Roman" w:hAnsi="Times New Roman" w:cs="Times New Roman"/>
-          <w:sz w:val="28"/>
-          <w:szCs w:val="28"/>
-          <w:lang w:val="ru-RU"/>
-        </w:rPr>
-        <w:t xml:space="preserve"> </w:t>
-      </w:r>
-      <w:proofErr w:type="spellStart"/>
-      <w:r>
-        <w:rPr>
-          <w:rFonts w:ascii="Times New Roman" w:hAnsi="Times New Roman" w:cs="Times New Roman"/>
-          <w:sz w:val="28"/>
-          <w:szCs w:val="28"/>
-          <w:lang w:val="ru-RU"/>
-        </w:rPr>
-        <w:t>частини</w:t>
-      </w:r>
-      <w:proofErr w:type="spellEnd"/>
-      <w:r>
-        <w:rPr>
-          <w:rFonts w:ascii="Times New Roman" w:hAnsi="Times New Roman" w:cs="Times New Roman"/>
-          <w:sz w:val="28"/>
-          <w:szCs w:val="28"/>
-          <w:lang w:val="ru-RU"/>
-        </w:rPr>
-        <w:t xml:space="preserve"> до </w:t>
-      </w:r>
-      <w:proofErr w:type="spellStart"/>
-      <w:r>
-        <w:rPr>
-          <w:rFonts w:ascii="Times New Roman" w:hAnsi="Times New Roman" w:cs="Times New Roman"/>
-          <w:sz w:val="28"/>
-          <w:szCs w:val="28"/>
-          <w:lang w:val="ru-RU"/>
-        </w:rPr>
-        <w:t>бази</w:t>
-      </w:r>
-      <w:proofErr w:type="spellEnd"/>
-      <w:r>
-        <w:rPr>
-          <w:rFonts w:ascii="Times New Roman" w:hAnsi="Times New Roman" w:cs="Times New Roman"/>
-          <w:sz w:val="28"/>
-          <w:szCs w:val="28"/>
-          <w:lang w:val="ru-RU"/>
-        </w:rPr>
-        <w:t xml:space="preserve"> </w:t>
-      </w:r>
-      <w:proofErr w:type="spellStart"/>
-      <w:r>
-        <w:rPr>
-          <w:rFonts w:ascii="Times New Roman" w:hAnsi="Times New Roman" w:cs="Times New Roman"/>
-          <w:sz w:val="28"/>
-          <w:szCs w:val="28"/>
-          <w:lang w:val="ru-RU"/>
-        </w:rPr>
-        <w:t>даних</w:t>
-      </w:r>
-      <w:proofErr w:type="spellEnd"/>
-      <w:r>
-        <w:rPr>
-          <w:rFonts w:ascii="Times New Roman" w:hAnsi="Times New Roman" w:cs="Times New Roman"/>
-          <w:sz w:val="28"/>
-          <w:szCs w:val="28"/>
-          <w:lang w:val="ru-RU"/>
-        </w:rPr>
-        <w:t xml:space="preserve"> </w:t>
-      </w:r>
-      <w:proofErr w:type="spellStart"/>
-      <w:r>
-        <w:rPr>
-          <w:rFonts w:ascii="Times New Roman" w:hAnsi="Times New Roman" w:cs="Times New Roman"/>
-          <w:sz w:val="28"/>
-          <w:szCs w:val="28"/>
-          <w:lang w:val="ru-RU"/>
-        </w:rPr>
-        <w:t>такий</w:t>
-      </w:r>
-      <w:proofErr w:type="spellEnd"/>
-      <w:r>
-        <w:rPr>
-          <w:rFonts w:ascii="Times New Roman" w:hAnsi="Times New Roman" w:cs="Times New Roman"/>
-          <w:sz w:val="28"/>
-          <w:szCs w:val="28"/>
-          <w:lang w:val="ru-RU"/>
-        </w:rPr>
-        <w:t>:</w:t>
-      </w:r>
-    </w:p>
-    <w:p>
-      <w:pPr>
-        <w:pStyle w:val="ListParagraph"/>
-        <w:ind w:firstLine="720"/>
-        <w:rPr>
-          <w:rFonts w:ascii="Times New Roman" w:hAnsi="Times New Roman" w:cs="Times New Roman"/>
-          <w:sz w:val="28"/>
-          <w:szCs w:val="28"/>
-          <w:lang w:val="ru-RU"/>
-        </w:rPr>
-      </w:pPr>
-    </w:p>
-    <w:p>
-      <w:pPr>
-        <w:pStyle w:val="ListParagraph"/>
-        <w:ind w:firstLine="720"/>
-        <w:rPr>
-          <w:rFonts w:ascii="Times New Roman" w:hAnsi="Times New Roman" w:cs="Times New Roman"/>
-          <w:b/>
-          <w:sz w:val="28"/>
-          <w:szCs w:val="28"/>
-        </w:rPr>
-      </w:pPr>
-      <w:r>
-        <w:rPr>
-          <w:rFonts w:ascii="Times New Roman" w:hAnsi="Times New Roman" w:cs="Times New Roman"/>
-          <w:b/>
-          <w:sz w:val="28"/>
-          <w:szCs w:val="28"/>
-        </w:rPr>
-        <w:t xml:space="preserve">UI (creates case specific model) </w:t>
-      </w:r>
-      <w:r>
-        <w:sym w:font="Wingdings" w:char="F0E0"/>
-      </w:r>
-      <w:r>
-        <w:rPr>
-          <w:rFonts w:ascii="Times New Roman" w:hAnsi="Times New Roman" w:cs="Times New Roman"/>
-          <w:b/>
-          <w:sz w:val="28"/>
-          <w:szCs w:val="28"/>
-        </w:rPr>
-        <w:t xml:space="preserve"> Specific Controller </w:t>
-      </w:r>
-      <w:r>
-        <w:sym w:font="Wingdings" w:char="F0E0"/>
-      </w:r>
-      <w:r>
-        <w:rPr>
-          <w:rFonts w:ascii="Times New Roman" w:hAnsi="Times New Roman" w:cs="Times New Roman"/>
-          <w:b/>
-          <w:sz w:val="28"/>
-          <w:szCs w:val="28"/>
-        </w:rPr>
-        <w:t xml:space="preserve"> Specific Service </w:t>
-      </w:r>
-      <w:r>
-        <w:sym w:font="Wingdings" w:char="F0E0"/>
-      </w:r>
-      <w:r>
-        <w:rPr>
-          <w:rFonts w:ascii="Times New Roman" w:hAnsi="Times New Roman" w:cs="Times New Roman"/>
-          <w:b/>
-          <w:sz w:val="28"/>
-          <w:szCs w:val="28"/>
-        </w:rPr>
-        <w:t xml:space="preserve"> Specific Repository </w:t>
-      </w:r>
-      <w:r>
-        <w:sym w:font="Wingdings" w:char="F0E0"/>
-      </w:r>
-      <w:r>
-        <w:rPr>
-          <w:rFonts w:ascii="Times New Roman" w:hAnsi="Times New Roman" w:cs="Times New Roman"/>
-          <w:b/>
-          <w:sz w:val="28"/>
-          <w:szCs w:val="28"/>
-        </w:rPr>
-        <w:t xml:space="preserve"> Stored Procedure </w:t>
-      </w:r>
-      <w:r>
-        <w:sym w:font="Wingdings" w:char="F0E0"/>
-      </w:r>
-      <w:r>
-        <w:rPr>
-          <w:rFonts w:ascii="Times New Roman" w:hAnsi="Times New Roman" w:cs="Times New Roman"/>
-          <w:b/>
-          <w:sz w:val="28"/>
-          <w:szCs w:val="28"/>
-        </w:rPr>
-        <w:t xml:space="preserve"> DB </w:t>
-      </w:r>
-    </w:p>
-    <w:p>
-      <w:pPr>
-        <w:pStyle w:val="ListParagraph"/>
-        <w:ind w:firstLine="720"/>
-        <w:rPr>
-          <w:rFonts w:ascii="Times New Roman" w:hAnsi="Times New Roman" w:cs="Times New Roman"/>
-          <w:b/>
-          <w:sz w:val="28"/>
-          <w:szCs w:val="28"/>
-        </w:rPr>
-      </w:pPr>
-    </w:p>
-    <w:p>
-      <w:pPr>
-        <w:pStyle w:val="ListParagraph"/>
-        <w:ind w:firstLine="720"/>
-        <w:rPr>
-          <w:rFonts w:ascii="Times New Roman" w:hAnsi="Times New Roman" w:cs="Times New Roman"/>
-          <w:sz w:val="28"/>
-          <w:szCs w:val="28"/>
-          <w:lang w:val="ru-RU"/>
-        </w:rPr>
-      </w:pPr>
-      <w:r>
-        <w:rPr>
-          <w:rFonts w:ascii="Times New Roman" w:hAnsi="Times New Roman" w:cs="Times New Roman"/>
-          <w:sz w:val="28"/>
-          <w:szCs w:val="28"/>
-          <w:lang w:val="uk-UA"/>
-        </w:rPr>
-        <w:t xml:space="preserve">Також реалізований </w:t>
-      </w:r>
-      <w:r>
-        <w:rPr>
-          <w:rFonts w:ascii="Times New Roman" w:hAnsi="Times New Roman" w:cs="Times New Roman"/>
-          <w:sz w:val="28"/>
-          <w:szCs w:val="28"/>
-        </w:rPr>
-        <w:t>mapping</w:t>
-      </w:r>
-      <w:r>
-        <w:rPr>
-          <w:rFonts w:ascii="Times New Roman" w:hAnsi="Times New Roman" w:cs="Times New Roman"/>
-          <w:sz w:val="28"/>
-          <w:szCs w:val="28"/>
-          <w:lang w:val="ru-RU"/>
-        </w:rPr>
-        <w:t xml:space="preserve"> </w:t>
-      </w:r>
-      <w:r>
-        <w:rPr>
-          <w:rFonts w:ascii="Times New Roman" w:hAnsi="Times New Roman" w:cs="Times New Roman"/>
-          <w:sz w:val="28"/>
-          <w:szCs w:val="28"/>
-          <w:lang w:val="uk-UA"/>
-        </w:rPr>
-        <w:t>одного типу моделі</w:t>
+      <w:r>
+        <w:rPr>
+          <w:rFonts w:ascii="Times New Roman" w:hAnsi="Times New Roman" w:cs="Times New Roman"/>
+          <w:sz w:val="28"/>
+          <w:szCs w:val="28"/>
+        </w:rPr>
+        <w:t>Architecture</w:t>
+      </w:r>
+      <w:r>
+        <w:rPr>
+          <w:rFonts w:ascii="Times New Roman" w:hAnsi="Times New Roman" w:cs="Times New Roman"/>
+          <w:sz w:val="28"/>
+          <w:szCs w:val="28"/>
+          <w:lang w:val="ru-RU"/>
+        </w:rPr>
+        <w:t>).</w:t>
       </w:r>
       <w:bookmarkStart w:id="0" w:name="_GoBack"/>
       <w:bookmarkEnd w:id="0"/>
+    </w:p>
+    <w:p>
+      <w:pPr>
+        <w:pStyle w:val="ListParagraph"/>
+        <w:ind w:firstLine="720"/>
+        <w:rPr>
+          <w:rFonts w:ascii="Times New Roman" w:hAnsi="Times New Roman" w:cs="Times New Roman"/>
+          <w:sz w:val="28"/>
+          <w:szCs w:val="28"/>
+          <w:lang w:val="ru-RU"/>
+        </w:rPr>
+      </w:pPr>
       <w:r>
         <w:rPr>
           <w:rFonts w:ascii="Times New Roman" w:hAnsi="Times New Roman" w:cs="Times New Roman"/>
@@ -5353,6 +5088,316 @@
           <w:szCs w:val="28"/>
           <w:lang w:val="uk-UA"/>
         </w:rPr>
+        <w:t>Ш</w:t>
+      </w:r>
+      <w:r>
+        <w:rPr>
+          <w:rFonts w:ascii="Times New Roman" w:hAnsi="Times New Roman" w:cs="Times New Roman"/>
+          <w:sz w:val="28"/>
+          <w:szCs w:val="28"/>
+          <w:lang w:val="ru-RU"/>
+        </w:rPr>
+        <w:t xml:space="preserve">лях </w:t>
+      </w:r>
+      <w:proofErr w:type="spellStart"/>
+      <w:r>
+        <w:rPr>
+          <w:rFonts w:ascii="Times New Roman" w:hAnsi="Times New Roman" w:cs="Times New Roman"/>
+          <w:sz w:val="28"/>
+          <w:szCs w:val="28"/>
+          <w:lang w:val="ru-RU"/>
+        </w:rPr>
+        <w:t>інформації</w:t>
+      </w:r>
+      <w:proofErr w:type="spellEnd"/>
+      <w:r>
+        <w:rPr>
+          <w:rFonts w:ascii="Times New Roman" w:hAnsi="Times New Roman" w:cs="Times New Roman"/>
+          <w:sz w:val="28"/>
+          <w:szCs w:val="28"/>
+          <w:lang w:val="ru-RU"/>
+        </w:rPr>
+        <w:t xml:space="preserve"> </w:t>
+      </w:r>
+      <w:proofErr w:type="spellStart"/>
+      <w:r>
+        <w:rPr>
+          <w:rFonts w:ascii="Times New Roman" w:hAnsi="Times New Roman" w:cs="Times New Roman"/>
+          <w:sz w:val="28"/>
+          <w:szCs w:val="28"/>
+          <w:lang w:val="ru-RU"/>
+        </w:rPr>
+        <w:t>від</w:t>
+      </w:r>
+      <w:proofErr w:type="spellEnd"/>
+      <w:r>
+        <w:rPr>
+          <w:rFonts w:ascii="Times New Roman" w:hAnsi="Times New Roman" w:cs="Times New Roman"/>
+          <w:sz w:val="28"/>
+          <w:szCs w:val="28"/>
+          <w:lang w:val="ru-RU"/>
+        </w:rPr>
+        <w:t xml:space="preserve"> </w:t>
+      </w:r>
+      <w:proofErr w:type="spellStart"/>
+      <w:r>
+        <w:rPr>
+          <w:rFonts w:ascii="Times New Roman" w:hAnsi="Times New Roman" w:cs="Times New Roman"/>
+          <w:sz w:val="28"/>
+          <w:szCs w:val="28"/>
+          <w:lang w:val="ru-RU"/>
+        </w:rPr>
+        <w:t>клієнтської</w:t>
+      </w:r>
+      <w:proofErr w:type="spellEnd"/>
+      <w:r>
+        <w:rPr>
+          <w:rFonts w:ascii="Times New Roman" w:hAnsi="Times New Roman" w:cs="Times New Roman"/>
+          <w:sz w:val="28"/>
+          <w:szCs w:val="28"/>
+          <w:lang w:val="ru-RU"/>
+        </w:rPr>
+        <w:t xml:space="preserve"> </w:t>
+      </w:r>
+      <w:proofErr w:type="spellStart"/>
+      <w:r>
+        <w:rPr>
+          <w:rFonts w:ascii="Times New Roman" w:hAnsi="Times New Roman" w:cs="Times New Roman"/>
+          <w:sz w:val="28"/>
+          <w:szCs w:val="28"/>
+          <w:lang w:val="ru-RU"/>
+        </w:rPr>
+        <w:t>частини</w:t>
+      </w:r>
+      <w:proofErr w:type="spellEnd"/>
+      <w:r>
+        <w:rPr>
+          <w:rFonts w:ascii="Times New Roman" w:hAnsi="Times New Roman" w:cs="Times New Roman"/>
+          <w:sz w:val="28"/>
+          <w:szCs w:val="28"/>
+          <w:lang w:val="ru-RU"/>
+        </w:rPr>
+        <w:t xml:space="preserve"> до </w:t>
+      </w:r>
+      <w:proofErr w:type="spellStart"/>
+      <w:r>
+        <w:rPr>
+          <w:rFonts w:ascii="Times New Roman" w:hAnsi="Times New Roman" w:cs="Times New Roman"/>
+          <w:sz w:val="28"/>
+          <w:szCs w:val="28"/>
+          <w:lang w:val="ru-RU"/>
+        </w:rPr>
+        <w:t>бази</w:t>
+      </w:r>
+      <w:proofErr w:type="spellEnd"/>
+      <w:r>
+        <w:rPr>
+          <w:rFonts w:ascii="Times New Roman" w:hAnsi="Times New Roman" w:cs="Times New Roman"/>
+          <w:sz w:val="28"/>
+          <w:szCs w:val="28"/>
+          <w:lang w:val="ru-RU"/>
+        </w:rPr>
+        <w:t xml:space="preserve"> </w:t>
+      </w:r>
+      <w:proofErr w:type="spellStart"/>
+      <w:r>
+        <w:rPr>
+          <w:rFonts w:ascii="Times New Roman" w:hAnsi="Times New Roman" w:cs="Times New Roman"/>
+          <w:sz w:val="28"/>
+          <w:szCs w:val="28"/>
+          <w:lang w:val="ru-RU"/>
+        </w:rPr>
+        <w:t>даних</w:t>
+      </w:r>
+      <w:proofErr w:type="spellEnd"/>
+      <w:r>
+        <w:rPr>
+          <w:rFonts w:ascii="Times New Roman" w:hAnsi="Times New Roman" w:cs="Times New Roman"/>
+          <w:sz w:val="28"/>
+          <w:szCs w:val="28"/>
+          <w:lang w:val="ru-RU"/>
+        </w:rPr>
+        <w:t xml:space="preserve"> </w:t>
+      </w:r>
+      <w:proofErr w:type="spellStart"/>
+      <w:r>
+        <w:rPr>
+          <w:rFonts w:ascii="Times New Roman" w:hAnsi="Times New Roman" w:cs="Times New Roman"/>
+          <w:sz w:val="28"/>
+          <w:szCs w:val="28"/>
+          <w:lang w:val="ru-RU"/>
+        </w:rPr>
+        <w:t>такий</w:t>
+      </w:r>
+      <w:proofErr w:type="spellEnd"/>
+      <w:r>
+        <w:rPr>
+          <w:rFonts w:ascii="Times New Roman" w:hAnsi="Times New Roman" w:cs="Times New Roman"/>
+          <w:sz w:val="28"/>
+          <w:szCs w:val="28"/>
+          <w:lang w:val="ru-RU"/>
+        </w:rPr>
+        <w:t>:</w:t>
+      </w:r>
+    </w:p>
+    <w:p>
+      <w:pPr>
+        <w:pStyle w:val="ListParagraph"/>
+        <w:ind w:firstLine="720"/>
+        <w:rPr>
+          <w:rFonts w:ascii="Times New Roman" w:hAnsi="Times New Roman" w:cs="Times New Roman"/>
+          <w:sz w:val="28"/>
+          <w:szCs w:val="28"/>
+          <w:lang w:val="ru-RU"/>
+        </w:rPr>
+      </w:pPr>
+    </w:p>
+    <w:p>
+      <w:pPr>
+        <w:pStyle w:val="ListParagraph"/>
+        <w:ind w:firstLine="720"/>
+        <w:rPr>
+          <w:rFonts w:ascii="Times New Roman" w:hAnsi="Times New Roman" w:cs="Times New Roman"/>
+          <w:b/>
+          <w:sz w:val="28"/>
+          <w:szCs w:val="28"/>
+        </w:rPr>
+      </w:pPr>
+      <w:r>
+        <w:rPr>
+          <w:rFonts w:ascii="Times New Roman" w:hAnsi="Times New Roman" w:cs="Times New Roman"/>
+          <w:b/>
+          <w:sz w:val="28"/>
+          <w:szCs w:val="28"/>
+        </w:rPr>
+        <w:t xml:space="preserve">UI (creates case specific model) </w:t>
+      </w:r>
+      <w:r>
+        <w:sym w:font="Wingdings" w:char="F0E0"/>
+      </w:r>
+      <w:r>
+        <w:rPr>
+          <w:rFonts w:ascii="Times New Roman" w:hAnsi="Times New Roman" w:cs="Times New Roman"/>
+          <w:b/>
+          <w:sz w:val="28"/>
+          <w:szCs w:val="28"/>
+        </w:rPr>
+        <w:t xml:space="preserve"> Specific Controller </w:t>
+      </w:r>
+      <w:r>
+        <w:sym w:font="Wingdings" w:char="F0E0"/>
+      </w:r>
+      <w:r>
+        <w:rPr>
+          <w:rFonts w:ascii="Times New Roman" w:hAnsi="Times New Roman" w:cs="Times New Roman"/>
+          <w:b/>
+          <w:sz w:val="28"/>
+          <w:szCs w:val="28"/>
+        </w:rPr>
+        <w:t xml:space="preserve"> Specific Service </w:t>
+      </w:r>
+      <w:r>
+        <w:sym w:font="Wingdings" w:char="F0E0"/>
+      </w:r>
+      <w:r>
+        <w:rPr>
+          <w:rFonts w:ascii="Times New Roman" w:hAnsi="Times New Roman" w:cs="Times New Roman"/>
+          <w:b/>
+          <w:sz w:val="28"/>
+          <w:szCs w:val="28"/>
+        </w:rPr>
+        <w:t xml:space="preserve"> Specific Repository </w:t>
+      </w:r>
+      <w:r>
+        <w:sym w:font="Wingdings" w:char="F0E0"/>
+      </w:r>
+      <w:r>
+        <w:rPr>
+          <w:rFonts w:ascii="Times New Roman" w:hAnsi="Times New Roman" w:cs="Times New Roman"/>
+          <w:b/>
+          <w:sz w:val="28"/>
+          <w:szCs w:val="28"/>
+        </w:rPr>
+        <w:t xml:space="preserve"> Stored Procedure </w:t>
+      </w:r>
+      <w:r>
+        <w:sym w:font="Wingdings" w:char="F0E0"/>
+      </w:r>
+      <w:r>
+        <w:rPr>
+          <w:rFonts w:ascii="Times New Roman" w:hAnsi="Times New Roman" w:cs="Times New Roman"/>
+          <w:b/>
+          <w:sz w:val="28"/>
+          <w:szCs w:val="28"/>
+        </w:rPr>
+        <w:t xml:space="preserve"> DB </w:t>
+      </w:r>
+    </w:p>
+    <w:p>
+      <w:pPr>
+        <w:pStyle w:val="ListParagraph"/>
+        <w:ind w:firstLine="720"/>
+        <w:rPr>
+          <w:rFonts w:ascii="Times New Roman" w:hAnsi="Times New Roman" w:cs="Times New Roman"/>
+          <w:b/>
+          <w:sz w:val="28"/>
+          <w:szCs w:val="28"/>
+        </w:rPr>
+      </w:pPr>
+    </w:p>
+    <w:p>
+      <w:pPr>
+        <w:pStyle w:val="ListParagraph"/>
+        <w:ind w:firstLine="720"/>
+        <w:rPr>
+          <w:rFonts w:ascii="Times New Roman" w:hAnsi="Times New Roman" w:cs="Times New Roman"/>
+          <w:sz w:val="28"/>
+          <w:szCs w:val="28"/>
+          <w:lang w:val="ru-RU"/>
+        </w:rPr>
+      </w:pPr>
+      <w:r>
+        <w:rPr>
+          <w:rFonts w:ascii="Times New Roman" w:hAnsi="Times New Roman" w:cs="Times New Roman"/>
+          <w:sz w:val="28"/>
+          <w:szCs w:val="28"/>
+          <w:lang w:val="uk-UA"/>
+        </w:rPr>
+        <w:t xml:space="preserve">Також реалізований </w:t>
+      </w:r>
+      <w:r>
+        <w:rPr>
+          <w:rFonts w:ascii="Times New Roman" w:hAnsi="Times New Roman" w:cs="Times New Roman"/>
+          <w:sz w:val="28"/>
+          <w:szCs w:val="28"/>
+        </w:rPr>
+        <w:t>mapping</w:t>
+      </w:r>
+      <w:r>
+        <w:rPr>
+          <w:rFonts w:ascii="Times New Roman" w:hAnsi="Times New Roman" w:cs="Times New Roman"/>
+          <w:sz w:val="28"/>
+          <w:szCs w:val="28"/>
+          <w:lang w:val="ru-RU"/>
+        </w:rPr>
+        <w:t xml:space="preserve"> </w:t>
+      </w:r>
+      <w:r>
+        <w:rPr>
+          <w:rFonts w:ascii="Times New Roman" w:hAnsi="Times New Roman" w:cs="Times New Roman"/>
+          <w:sz w:val="28"/>
+          <w:szCs w:val="28"/>
+          <w:lang w:val="uk-UA"/>
+        </w:rPr>
+        <w:t>одного типу моделі</w:t>
+      </w:r>
+      <w:r>
+        <w:rPr>
+          <w:rFonts w:ascii="Times New Roman" w:hAnsi="Times New Roman" w:cs="Times New Roman"/>
+          <w:sz w:val="28"/>
+          <w:szCs w:val="28"/>
+          <w:lang w:val="uk-UA"/>
+        </w:rPr>
         <w:t xml:space="preserve"> в іншу.</w:t>
       </w:r>
     </w:p>
@@ -5491,7 +5536,6 @@
         <w:rPr>
           <w:noProof/>
         </w:rPr>
-        <w:lastRenderedPageBreak/>
         <w:drawing>
           <wp:anchor distT="0" distB="0" distL="114300" distR="114300" simplePos="0" relativeHeight="251670528" behindDoc="0" locked="0" layoutInCell="1" allowOverlap="1" wp14:anchorId="43B6ED79" wp14:editId="5BC1044F">
             <wp:simplePos x="0" y="0"/>
@@ -5773,6 +5817,7 @@
         <w:rPr>
           <w:noProof/>
         </w:rPr>
+        <w:lastRenderedPageBreak/>
         <w:drawing>
           <wp:anchor distT="0" distB="0" distL="114300" distR="114300" simplePos="0" relativeHeight="251671552" behindDoc="0" locked="0" layoutInCell="1" allowOverlap="1" wp14:anchorId="300516CB" wp14:editId="4E483A25">
             <wp:simplePos x="0" y="0"/>

</xml_diff>